<commit_message>
update risultati reti statiche
</commit_message>
<xml_diff>
--- a/Torta/risultati_reti_statiche.docx
+++ b/Torta/risultati_reti_statiche.docx
@@ -258,7 +258,6 @@
         <w:rPr>
           <w:b/>
           <w:bCs/>
-          <w:u w:val="single"/>
         </w:rPr>
       </w:pPr>
       <w:r>
@@ -266,10 +265,9 @@
           <w:b/>
           <w:bCs/>
           <w:noProof/>
-          <w:u w:val="single"/>
         </w:rPr>
         <w:drawing>
-          <wp:inline distT="0" distB="0" distL="0" distR="0" wp14:anchorId="69E32D78" wp14:editId="150F2738">
+          <wp:inline distT="0" distB="0" distL="0" distR="0" wp14:anchorId="69E32D78" wp14:editId="595B7839">
             <wp:extent cx="5486400" cy="3200400"/>
             <wp:effectExtent l="0" t="0" r="0" b="0"/>
             <wp:docPr id="22" name="Grafico 22"/>
@@ -4677,7 +4675,7 @@
           <a:lstStyle/>
           <a:p>
             <a:pPr>
-              <a:defRPr sz="1400" b="0" i="0" u="none" strike="noStrike" kern="1200" spc="0" baseline="0">
+              <a:defRPr sz="1400" b="0" i="0" u="sng" strike="noStrike" kern="1200" spc="0" baseline="0">
                 <a:solidFill>
                   <a:schemeClr val="tx1">
                     <a:lumMod val="65000"/>
@@ -4690,7 +4688,7 @@
               </a:defRPr>
             </a:pPr>
             <a:r>
-              <a:rPr lang="it-IT"/>
+              <a:rPr lang="it-IT" b="0" i="0"/>
               <a:t>Tempi di esecuzione al variare del numero di slice (rete WindRain)</a:t>
             </a:r>
           </a:p>
@@ -4709,7 +4707,7 @@
         <a:lstStyle/>
         <a:p>
           <a:pPr>
-            <a:defRPr sz="1400" b="0" i="0" u="none" strike="noStrike" kern="1200" spc="0" baseline="0">
+            <a:defRPr sz="1400" b="0" i="0" u="sng" strike="noStrike" kern="1200" spc="0" baseline="0">
               <a:solidFill>
                 <a:schemeClr val="tx1">
                   <a:lumMod val="65000"/>
@@ -4729,7 +4727,7 @@
     <c:plotArea>
       <c:layout/>
       <c:lineChart>
-        <c:grouping val="stacked"/>
+        <c:grouping val="standard"/>
         <c:varyColors val="0"/>
         <c:ser>
           <c:idx val="0"/>
@@ -4811,7 +4809,7 @@
               </c:numCache>
             </c:numRef>
           </c:val>
-          <c:smooth val="0"/>
+          <c:smooth val="1"/>
           <c:extLst>
             <c:ext xmlns:c16="http://schemas.microsoft.com/office/drawing/2014/chart" uri="{C3380CC4-5D6E-409C-BE32-E72D297353CC}">
               <c16:uniqueId val="{00000000-C91B-4F67-A9D7-4E4063C615F6}"/>
@@ -4893,12 +4891,12 @@
                   <c:v>0.1869635</c:v>
                 </c:pt>
                 <c:pt idx="3">
-                  <c:v>0.19892119999999999</c:v>
+                  <c:v>0.2389212</c:v>
                 </c:pt>
               </c:numCache>
             </c:numRef>
           </c:val>
-          <c:smooth val="0"/>
+          <c:smooth val="1"/>
           <c:extLst>
             <c:ext xmlns:c16="http://schemas.microsoft.com/office/drawing/2014/chart" uri="{C3380CC4-5D6E-409C-BE32-E72D297353CC}">
               <c16:uniqueId val="{00000001-C91B-4F67-A9D7-4E4063C615F6}"/>
@@ -4971,21 +4969,21 @@
                 <c:formatCode>General</c:formatCode>
                 <c:ptCount val="4"/>
                 <c:pt idx="0">
-                  <c:v>0.1059138</c:v>
+                  <c:v>0.13938990000000001</c:v>
                 </c:pt>
                 <c:pt idx="1">
-                  <c:v>0.14459330000000001</c:v>
+                  <c:v>0.19115570000000001</c:v>
                 </c:pt>
                 <c:pt idx="2">
-                  <c:v>0.1746617</c:v>
+                  <c:v>0.20682729999999999</c:v>
                 </c:pt>
                 <c:pt idx="3">
-                  <c:v>0.19892119999999999</c:v>
+                  <c:v>0.25223129999999999</c:v>
                 </c:pt>
               </c:numCache>
             </c:numRef>
           </c:val>
-          <c:smooth val="0"/>
+          <c:smooth val="1"/>
           <c:extLst>
             <c:ext xmlns:c16="http://schemas.microsoft.com/office/drawing/2014/chart" uri="{C3380CC4-5D6E-409C-BE32-E72D297353CC}">
               <c16:uniqueId val="{00000002-C91B-4F67-A9D7-4E4063C615F6}"/>
@@ -5034,7 +5032,7 @@
           <a:lstStyle/>
           <a:p>
             <a:pPr>
-              <a:defRPr sz="900" b="0" i="0" u="none" strike="noStrike" kern="1200" baseline="0">
+              <a:defRPr sz="900" b="0" i="0" u="sng" strike="noStrike" kern="1200" baseline="0">
                 <a:solidFill>
                   <a:schemeClr val="tx1">
                     <a:lumMod val="65000"/>
@@ -5093,7 +5091,7 @@
           <a:lstStyle/>
           <a:p>
             <a:pPr>
-              <a:defRPr sz="900" b="0" i="0" u="none" strike="noStrike" kern="1200" baseline="0">
+              <a:defRPr sz="900" b="0" i="0" u="sng" strike="noStrike" kern="1200" baseline="0">
                 <a:solidFill>
                   <a:schemeClr val="tx1">
                     <a:lumMod val="65000"/>
@@ -5135,7 +5133,7 @@
         <a:lstStyle/>
         <a:p>
           <a:pPr>
-            <a:defRPr sz="900" b="0" i="0" u="none" strike="noStrike" kern="1200" baseline="0">
+            <a:defRPr sz="900" b="0" i="0" u="sng" strike="noStrike" kern="1200" baseline="0">
               <a:solidFill>
                 <a:schemeClr val="tx1">
                   <a:lumMod val="65000"/>
@@ -5182,7 +5180,7 @@
     <a:lstStyle/>
     <a:p>
       <a:pPr>
-        <a:defRPr/>
+        <a:defRPr u="sng"/>
       </a:pPr>
       <a:endParaRPr lang="it-IT"/>
     </a:p>

</xml_diff>